<commit_message>
Updated software to install for the client with web support
</commit_message>
<xml_diff>
--- a/SoftwareToInstall/SoftwareToInstall.docx
+++ b/SoftwareToInstall/SoftwareToInstall.docx
@@ -948,8 +948,6 @@
               <w:fldChar w:fldCharType="end"/>
             </w:r>
           </w:hyperlink>
-          <w:bookmarkStart w:id="2" w:name="_GoBack"/>
-          <w:bookmarkEnd w:id="2"/>
         </w:p>
         <w:p>
           <w:pPr>
@@ -1605,12 +1603,12 @@
       <w:pPr>
         <w:pStyle w:val="Titolo1"/>
       </w:pPr>
-      <w:bookmarkStart w:id="3" w:name="_Toc29652507"/>
+      <w:bookmarkStart w:id="2" w:name="_Toc29652507"/>
       <w:r>
         <w:lastRenderedPageBreak/>
         <w:t>For the Client</w:t>
       </w:r>
-      <w:bookmarkEnd w:id="3"/>
+      <w:bookmarkEnd w:id="2"/>
     </w:p>
     <w:p>
       <w:pPr>
@@ -1641,11 +1639,11 @@
       <w:pPr>
         <w:pStyle w:val="Titolo2"/>
       </w:pPr>
-      <w:bookmarkStart w:id="4" w:name="_Toc29652508"/>
+      <w:bookmarkStart w:id="3" w:name="_Toc29652508"/>
       <w:r>
         <w:t>On Mac</w:t>
       </w:r>
-      <w:bookmarkEnd w:id="4"/>
+      <w:bookmarkEnd w:id="3"/>
     </w:p>
     <w:p>
       <w:pPr>
@@ -1656,11 +1654,11 @@
         </w:numPr>
         <w:spacing w:line="256" w:lineRule="auto"/>
       </w:pPr>
-      <w:bookmarkStart w:id="5" w:name="_Toc29652509"/>
+      <w:bookmarkStart w:id="4" w:name="_Toc29652509"/>
       <w:r>
         <w:t>To install Flutter</w:t>
       </w:r>
-      <w:bookmarkEnd w:id="5"/>
+      <w:bookmarkEnd w:id="4"/>
     </w:p>
     <w:p>
       <w:pPr>
@@ -1736,52 +1734,18 @@
           <w:szCs w:val="20"/>
           <w:lang w:val="en-US"/>
         </w:rPr>
-        <w:t>export PATH="$</w:t>
-      </w:r>
-      <w:proofErr w:type="gramStart"/>
-      <w:r>
-        <w:rPr>
-          <w:rFonts w:ascii="Monaco" w:eastAsia="Times New Roman" w:hAnsi="Monaco" w:cs="Courier New"/>
-          <w:color w:val="000000"/>
-          <w:sz w:val="20"/>
-          <w:szCs w:val="20"/>
-          <w:lang w:val="en-US"/>
-        </w:rPr>
-        <w:t>PATH:`</w:t>
-      </w:r>
-      <w:proofErr w:type="spellStart"/>
-      <w:proofErr w:type="gramEnd"/>
-      <w:r>
-        <w:rPr>
-          <w:rFonts w:ascii="Monaco" w:eastAsia="Times New Roman" w:hAnsi="Monaco" w:cs="Courier New"/>
-          <w:color w:val="000000"/>
-          <w:sz w:val="20"/>
-          <w:szCs w:val="20"/>
-          <w:lang w:val="en-US"/>
-        </w:rPr>
-        <w:t>pwd</w:t>
-      </w:r>
-      <w:proofErr w:type="spellEnd"/>
-      <w:r>
-        <w:rPr>
-          <w:rFonts w:ascii="Monaco" w:eastAsia="Times New Roman" w:hAnsi="Monaco" w:cs="Courier New"/>
-          <w:color w:val="000000"/>
-          <w:sz w:val="20"/>
-          <w:szCs w:val="20"/>
-          <w:lang w:val="en-US"/>
-        </w:rPr>
-        <w:t>`/flutter/bin"</w:t>
+        <w:t>export PATH="$PATH:`pwd`/flutter/bin"</w:t>
       </w:r>
     </w:p>
     <w:p>
       <w:pPr>
         <w:pStyle w:val="Titolo3"/>
       </w:pPr>
-      <w:bookmarkStart w:id="6" w:name="_Toc29652510"/>
+      <w:bookmarkStart w:id="5" w:name="_Toc29652510"/>
       <w:r>
         <w:t>To run the client</w:t>
       </w:r>
-      <w:bookmarkEnd w:id="6"/>
+      <w:bookmarkEnd w:id="5"/>
     </w:p>
     <w:p>
       <w:r>
@@ -1791,23 +1755,7 @@
         <w:t>Yo</w:t>
       </w:r>
       <w:r>
-        <w:t xml:space="preserve">u need to install </w:t>
-      </w:r>
-      <w:proofErr w:type="spellStart"/>
-      <w:r>
-        <w:t>Xcode</w:t>
-      </w:r>
-      <w:proofErr w:type="spellEnd"/>
-      <w:r>
-        <w:t xml:space="preserve"> (we have used the version 11.3 for iOS 13.2.3) (</w:t>
-      </w:r>
-      <w:proofErr w:type="spellStart"/>
-      <w:r>
-        <w:t>Xcode</w:t>
-      </w:r>
-      <w:proofErr w:type="spellEnd"/>
-      <w:r>
-        <w:t xml:space="preserve"> is available only for Mac): from the App Store of the Mac or from</w:t>
+        <w:t>u need to install Xcode (we have used the version 11.3 for iOS 13.2.3) (Xcode is available only for Mac): from the App Store of the Mac or from</w:t>
       </w:r>
       <w:r>
         <w:br/>
@@ -1822,28 +1770,12 @@
       </w:hyperlink>
       <w:r>
         <w:br/>
-        <w:t xml:space="preserve">(you need to register as a Developer, there is no cost associated) and select </w:t>
-      </w:r>
-      <w:proofErr w:type="spellStart"/>
-      <w:r>
-        <w:t>Xcode</w:t>
-      </w:r>
-      <w:proofErr w:type="spellEnd"/>
-      <w:r>
-        <w:t xml:space="preserve"> 11.3</w:t>
+        <w:t>(you need to register as a Developer, there is no cost associated) and select Xcode 11.3</w:t>
       </w:r>
     </w:p>
     <w:p>
       <w:r>
-        <w:t xml:space="preserve">Then you should install also </w:t>
-      </w:r>
-      <w:proofErr w:type="spellStart"/>
-      <w:r>
-        <w:t>CocoaPods</w:t>
-      </w:r>
-      <w:proofErr w:type="spellEnd"/>
-      <w:r>
-        <w:t xml:space="preserve"> by entering in the Terminal:</w:t>
+        <w:t>Then you should install also CocoaPods by entering in the Terminal:</w:t>
       </w:r>
     </w:p>
     <w:p>
@@ -1883,7 +1815,6 @@
           <w:lang w:val="en-US"/>
         </w:rPr>
       </w:pPr>
-      <w:proofErr w:type="spellStart"/>
       <w:r>
         <w:rPr>
           <w:rFonts w:ascii="Monaco" w:eastAsia="Times New Roman" w:hAnsi="Monaco" w:cs="Courier New"/>
@@ -1892,41 +1823,18 @@
           <w:szCs w:val="20"/>
           <w:lang w:val="en-US"/>
         </w:rPr>
-        <w:t>sudo</w:t>
-      </w:r>
-      <w:proofErr w:type="spellEnd"/>
-      <w:r>
-        <w:rPr>
-          <w:rFonts w:ascii="Monaco" w:eastAsia="Times New Roman" w:hAnsi="Monaco" w:cs="Courier New"/>
-          <w:color w:val="000000"/>
-          <w:sz w:val="20"/>
-          <w:szCs w:val="20"/>
-          <w:lang w:val="en-US"/>
-        </w:rPr>
-        <w:t xml:space="preserve"> gem install </w:t>
-      </w:r>
-      <w:proofErr w:type="spellStart"/>
-      <w:r>
-        <w:rPr>
-          <w:rFonts w:ascii="Monaco" w:eastAsia="Times New Roman" w:hAnsi="Monaco" w:cs="Courier New"/>
-          <w:color w:val="000000"/>
-          <w:sz w:val="20"/>
-          <w:szCs w:val="20"/>
-          <w:lang w:val="en-US"/>
-        </w:rPr>
-        <w:t>cocoapods</w:t>
-      </w:r>
-      <w:proofErr w:type="spellEnd"/>
+        <w:t>sudo gem install cocoapods</w:t>
+      </w:r>
     </w:p>
     <w:p>
       <w:pPr>
         <w:pStyle w:val="Titolo3"/>
       </w:pPr>
-      <w:bookmarkStart w:id="7" w:name="_Toc29652511"/>
+      <w:bookmarkStart w:id="6" w:name="_Toc29652511"/>
       <w:r>
         <w:t>Finally</w:t>
       </w:r>
-      <w:bookmarkEnd w:id="7"/>
+      <w:bookmarkEnd w:id="6"/>
     </w:p>
     <w:p>
       <w:r>
@@ -1988,11 +1896,11 @@
       <w:pPr>
         <w:pStyle w:val="Titolo2"/>
       </w:pPr>
-      <w:bookmarkStart w:id="8" w:name="_Toc29652512"/>
+      <w:bookmarkStart w:id="7" w:name="_Toc29652512"/>
       <w:r>
         <w:t>On Windows</w:t>
       </w:r>
-      <w:bookmarkEnd w:id="8"/>
+      <w:bookmarkEnd w:id="7"/>
     </w:p>
     <w:p>
       <w:pPr>
@@ -2003,11 +1911,11 @@
         </w:numPr>
         <w:spacing w:line="256" w:lineRule="auto"/>
       </w:pPr>
-      <w:bookmarkStart w:id="9" w:name="_Toc29652513"/>
+      <w:bookmarkStart w:id="8" w:name="_Toc29652513"/>
       <w:r>
         <w:t>To install Flutter</w:t>
       </w:r>
-      <w:bookmarkEnd w:id="9"/>
+      <w:bookmarkEnd w:id="8"/>
     </w:p>
     <w:p>
       <w:pPr>
@@ -2080,15 +1988,7 @@
         <w:spacing w:line="256" w:lineRule="auto"/>
       </w:pPr>
       <w:r>
-        <w:t xml:space="preserve">If the entry exists, append the full path to flutter\bin </w:t>
-      </w:r>
-      <w:proofErr w:type="gramStart"/>
-      <w:r>
-        <w:t>using ;</w:t>
-      </w:r>
-      <w:proofErr w:type="gramEnd"/>
-      <w:r>
-        <w:t xml:space="preserve"> as a separator from existing values.</w:t>
+        <w:t>If the entry exists, append the full path to flutter\bin using ; as a separator from existing values.</w:t>
       </w:r>
     </w:p>
     <w:p>
@@ -2108,11 +2008,11 @@
       <w:pPr>
         <w:pStyle w:val="Titolo3"/>
       </w:pPr>
-      <w:bookmarkStart w:id="10" w:name="_Toc29652514"/>
+      <w:bookmarkStart w:id="9" w:name="_Toc29652514"/>
       <w:r>
         <w:t>To run the client</w:t>
       </w:r>
-      <w:bookmarkEnd w:id="10"/>
+      <w:bookmarkEnd w:id="9"/>
     </w:p>
     <w:p>
       <w:r>
@@ -2131,7 +2031,7 @@
       <w:r>
         <w:t xml:space="preserve">Install dart and flutter plugins for Android Studio and set up an emulator: </w:t>
       </w:r>
-      <w:hyperlink r:id="rId19" w:history="1">
+      <w:hyperlink r:id="rId19" w:anchor="android-setup" w:history="1">
         <w:r>
           <w:rPr>
             <w:rStyle w:val="Collegamentoipertestuale"/>
@@ -2144,12 +2044,12 @@
       <w:pPr>
         <w:pStyle w:val="Titolo3"/>
       </w:pPr>
-      <w:bookmarkStart w:id="11" w:name="_Toc29652515"/>
+      <w:bookmarkStart w:id="10" w:name="_Toc29652515"/>
       <w:r>
         <w:lastRenderedPageBreak/>
         <w:t>Finally</w:t>
       </w:r>
-      <w:bookmarkEnd w:id="11"/>
+      <w:bookmarkEnd w:id="10"/>
     </w:p>
     <w:p>
       <w:r>
@@ -2211,13 +2111,18 @@
       <w:pPr>
         <w:pStyle w:val="Titolo2"/>
       </w:pPr>
-      <w:bookmarkStart w:id="12" w:name="_Toc29652516"/>
+      <w:bookmarkStart w:id="11" w:name="_Toc29652516"/>
       <w:r>
         <w:t>On Linux</w:t>
       </w:r>
-      <w:bookmarkEnd w:id="12"/>
+      <w:bookmarkEnd w:id="11"/>
     </w:p>
     <w:p>
+      <w:pPr>
+        <w:rPr>
+          <w:rStyle w:val="Collegamentoipertestuale"/>
+        </w:rPr>
+      </w:pPr>
       <w:r>
         <w:t xml:space="preserve">Complete instructions are available here: </w:t>
       </w:r>
@@ -2226,21 +2131,35 @@
           <w:rPr>
             <w:rStyle w:val="Collegamentoipertestuale"/>
           </w:rPr>
-          <w:t>https://flutter.dev/docs/get-sta</w:t>
+          <w:t>https://flutter.dev/docs/get-started/install/linux</w:t>
         </w:r>
+      </w:hyperlink>
+    </w:p>
+    <w:p>
+      <w:pPr>
+        <w:pStyle w:val="Titolo2"/>
+      </w:pPr>
+      <w:r>
+        <w:t>For web support</w:t>
+      </w:r>
+    </w:p>
+    <w:p>
+      <w:r>
+        <w:t xml:space="preserve">Follow the instructions at </w:t>
+      </w:r>
+      <w:hyperlink r:id="rId21" w:history="1">
         <w:r>
           <w:rPr>
             <w:rStyle w:val="Collegamentoipertestuale"/>
           </w:rPr>
-          <w:t>r</w:t>
-        </w:r>
-        <w:r>
-          <w:rPr>
-            <w:rStyle w:val="Collegamentoipertestuale"/>
-          </w:rPr>
-          <w:t>ted/install/linux</w:t>
+          <w:t>https://flutter.dev/docs/get-started/web</w:t>
         </w:r>
       </w:hyperlink>
+      <w:r>
+        <w:t xml:space="preserve"> to enable web support.</w:t>
+      </w:r>
+      <w:bookmarkStart w:id="12" w:name="_GoBack"/>
+      <w:bookmarkEnd w:id="12"/>
     </w:p>
     <w:p>
       <w:r>
@@ -2269,7 +2188,7 @@
           <w:i/>
         </w:rPr>
       </w:pPr>
-      <w:hyperlink r:id="rId21" w:history="1">
+      <w:hyperlink r:id="rId22" w:history="1">
         <w:r>
           <w:rPr>
             <w:rStyle w:val="Collegamentoipertestuale"/>
@@ -2291,21 +2210,8 @@
           <w:numId w:val="42"/>
         </w:numPr>
       </w:pPr>
-      <w:proofErr w:type="spellStart"/>
-      <w:r>
-        <w:t>JavaEE</w:t>
-      </w:r>
-      <w:proofErr w:type="spellEnd"/>
-      <w:r>
-        <w:t xml:space="preserve">: RESTful Web </w:t>
-      </w:r>
-      <w:proofErr w:type="gramStart"/>
-      <w:r>
-        <w:t>Services(</w:t>
-      </w:r>
-      <w:proofErr w:type="gramEnd"/>
-      <w:r>
-        <w:t>JAX-RS)</w:t>
+      <w:r>
+        <w:t>JavaEE: RESTful Web Services(JAX-RS)</w:t>
       </w:r>
     </w:p>
     <w:p>
@@ -2316,13 +2222,8 @@
           <w:numId w:val="42"/>
         </w:numPr>
       </w:pPr>
-      <w:proofErr w:type="spellStart"/>
-      <w:r>
-        <w:t>JavaEE</w:t>
-      </w:r>
-      <w:proofErr w:type="spellEnd"/>
-      <w:r>
-        <w:t>: EJB, JPA, Servlets</w:t>
+      <w:r>
+        <w:t>JavaEE: EJB, JPA, Servlets</w:t>
       </w:r>
     </w:p>
     <w:p>
@@ -2333,11 +2234,9 @@
           <w:numId w:val="42"/>
         </w:numPr>
       </w:pPr>
-      <w:proofErr w:type="spellStart"/>
       <w:r>
         <w:t>GlassFish</w:t>
       </w:r>
-      <w:proofErr w:type="spellEnd"/>
     </w:p>
     <w:p>
       <w:pPr>
@@ -2366,7 +2265,7 @@
       </w:r>
     </w:p>
     <w:p>
-      <w:hyperlink r:id="rId22" w:history="1">
+      <w:hyperlink r:id="rId23" w:history="1">
         <w:r>
           <w:rPr>
             <w:rStyle w:val="Collegamentoipertestuale"/>
@@ -2379,13 +2278,8 @@
       <w:r>
         <w:t xml:space="preserve">Download </w:t>
       </w:r>
-      <w:proofErr w:type="spellStart"/>
-      <w:r>
-        <w:t>GlassFish</w:t>
-      </w:r>
-      <w:proofErr w:type="spellEnd"/>
-      <w:r>
-        <w:t xml:space="preserve"> 4.0</w:t>
+      <w:r>
+        <w:t>GlassFish 4.0</w:t>
       </w:r>
       <w:r>
         <w:t xml:space="preserve"> and put it in a desired location</w:t>
@@ -2395,7 +2289,7 @@
       </w:r>
     </w:p>
     <w:p>
-      <w:hyperlink r:id="rId23" w:history="1">
+      <w:hyperlink r:id="rId24" w:history="1">
         <w:r>
           <w:rPr>
             <w:rStyle w:val="Collegamentoipertestuale"/>
@@ -2416,7 +2310,7 @@
       </w:r>
     </w:p>
     <w:p>
-      <w:hyperlink r:id="rId24" w:history="1">
+      <w:hyperlink r:id="rId25" w:history="1">
         <w:r>
           <w:rPr>
             <w:rStyle w:val="Collegamentoipertestuale"/>
@@ -2427,15 +2321,7 @@
     </w:p>
     <w:p>
       <w:r>
-        <w:t xml:space="preserve">and put it inside </w:t>
-      </w:r>
-      <w:proofErr w:type="spellStart"/>
-      <w:r>
-        <w:t>GlassFish</w:t>
-      </w:r>
-      <w:proofErr w:type="spellEnd"/>
-      <w:r>
-        <w:t xml:space="preserve"> </w:t>
+        <w:t xml:space="preserve">and put it inside GlassFish </w:t>
       </w:r>
       <w:r>
         <w:t>inside</w:t>
@@ -2469,7 +2355,7 @@
       </w:r>
     </w:p>
     <w:p>
-      <w:hyperlink r:id="rId25" w:history="1">
+      <w:hyperlink r:id="rId26" w:history="1">
         <w:r>
           <w:rPr>
             <w:rStyle w:val="Collegamentoipertestuale"/>
@@ -2484,7 +2370,7 @@
       </w:r>
     </w:p>
     <w:p>
-      <w:hyperlink r:id="rId26" w:history="1">
+      <w:hyperlink r:id="rId27" w:history="1">
         <w:r>
           <w:rPr>
             <w:rStyle w:val="Collegamentoipertestuale"/>
@@ -2744,25 +2630,51 @@
     <w:r>
       <w:ptab w:relativeTo="margin" w:alignment="right" w:leader="none"/>
     </w:r>
-    <w:fldSimple w:instr=" STYLEREF  &quot;Titolo 1&quot; \n  \* MERGEFORMAT ">
-      <w:r>
-        <w:rPr>
-          <w:noProof/>
-        </w:rPr>
-        <w:t>3</w:t>
-      </w:r>
-    </w:fldSimple>
+    <w:r>
+      <w:fldChar w:fldCharType="begin"/>
+    </w:r>
+    <w:r>
+      <w:instrText xml:space="preserve"> STYLEREF  "Titolo 1" \n  \* MERGEFORMAT </w:instrText>
+    </w:r>
+    <w:r>
+      <w:fldChar w:fldCharType="separate"/>
+    </w:r>
+    <w:r>
+      <w:rPr>
+        <w:noProof/>
+      </w:rPr>
+      <w:t>1</w:t>
+    </w:r>
+    <w:r>
+      <w:rPr>
+        <w:noProof/>
+      </w:rPr>
+      <w:fldChar w:fldCharType="end"/>
+    </w:r>
     <w:r>
       <w:t xml:space="preserve"> – </w:t>
     </w:r>
-    <w:fldSimple w:instr=" STYLEREF  &quot;Titolo 1&quot;  \* MERGEFORMAT ">
-      <w:r>
-        <w:rPr>
-          <w:noProof/>
-        </w:rPr>
-        <w:t>For the Database</w:t>
-      </w:r>
-    </w:fldSimple>
+    <w:r>
+      <w:fldChar w:fldCharType="begin"/>
+    </w:r>
+    <w:r>
+      <w:instrText xml:space="preserve"> STYLEREF  "Titolo 1"  \* MERGEFORMAT </w:instrText>
+    </w:r>
+    <w:r>
+      <w:fldChar w:fldCharType="separate"/>
+    </w:r>
+    <w:r>
+      <w:rPr>
+        <w:noProof/>
+      </w:rPr>
+      <w:t>For the Client</w:t>
+    </w:r>
+    <w:r>
+      <w:rPr>
+        <w:noProof/>
+      </w:rPr>
+      <w:fldChar w:fldCharType="end"/>
+    </w:r>
   </w:p>
 </w:hdr>
 </file>
@@ -7548,15 +7460,6 @@
   </w:num>
   <w:num w:numId="48">
     <w:abstractNumId w:val="37"/>
-    <w:lvlOverride w:ilvl="0"/>
-    <w:lvlOverride w:ilvl="1"/>
-    <w:lvlOverride w:ilvl="2"/>
-    <w:lvlOverride w:ilvl="3"/>
-    <w:lvlOverride w:ilvl="4"/>
-    <w:lvlOverride w:ilvl="5"/>
-    <w:lvlOverride w:ilvl="6"/>
-    <w:lvlOverride w:ilvl="7"/>
-    <w:lvlOverride w:ilvl="8"/>
   </w:num>
   <w:numIdMacAtCleanup w:val="15"/>
 </w:numbering>
@@ -7685,6 +7588,7 @@
     <w:lsdException w:name="HTML Sample" w:semiHidden="1" w:unhideWhenUsed="1"/>
     <w:lsdException w:name="HTML Typewriter" w:semiHidden="1" w:unhideWhenUsed="1"/>
     <w:lsdException w:name="HTML Variable" w:semiHidden="1" w:unhideWhenUsed="1"/>
+    <w:lsdException w:name="Normal Table" w:semiHidden="1" w:unhideWhenUsed="1"/>
     <w:lsdException w:name="annotation subject" w:semiHidden="1" w:unhideWhenUsed="1"/>
     <w:lsdException w:name="No List" w:semiHidden="1" w:unhideWhenUsed="1"/>
     <w:lsdException w:name="Outline List 1" w:semiHidden="1" w:unhideWhenUsed="1"/>
@@ -7731,8 +7635,10 @@
     <w:lsdException w:name="Table Subtle 2" w:semiHidden="1" w:unhideWhenUsed="1"/>
     <w:lsdException w:name="Table Web 1" w:semiHidden="1" w:unhideWhenUsed="1"/>
     <w:lsdException w:name="Table Web 2" w:semiHidden="1" w:unhideWhenUsed="1"/>
+    <w:lsdException w:name="Table Web 3" w:semiHidden="1" w:unhideWhenUsed="1"/>
     <w:lsdException w:name="Balloon Text" w:semiHidden="1" w:unhideWhenUsed="1"/>
     <w:lsdException w:name="Table Grid" w:uiPriority="39"/>
+    <w:lsdException w:name="Table Theme" w:semiHidden="1" w:unhideWhenUsed="1"/>
     <w:lsdException w:name="Placeholder Text" w:semiHidden="1"/>
     <w:lsdException w:name="No Spacing" w:uiPriority="1"/>
     <w:lsdException w:name="Light Shading" w:uiPriority="60"/>
@@ -9672,7 +9578,7 @@
 </file>
 
 <file path=customXml/itemProps1.xml><?xml version="1.0" encoding="utf-8"?>
-<ds:datastoreItem xmlns:ds="http://schemas.openxmlformats.org/officeDocument/2006/customXml" ds:itemID="{B6FA607F-D12A-4DD2-B1BA-3245835AAE4D}">
+<ds:datastoreItem xmlns:ds="http://schemas.openxmlformats.org/officeDocument/2006/customXml" ds:itemID="{25A7D3EC-75E6-43BC-8D98-D65EAE5C0D39}">
   <ds:schemaRefs>
     <ds:schemaRef ds:uri="http://schemas.openxmlformats.org/officeDocument/2006/bibliography"/>
   </ds:schemaRefs>

</xml_diff>